<commit_message>
MS updates based on new sample
</commit_message>
<xml_diff>
--- a/outputs/citation context groups.docx
+++ b/outputs/citation context groups.docx
@@ -1397,7 +1397,7 @@
                 <w:szCs w:val="24"/>
                 <w:color w:val="000000"/>
               </w:rPr>
-              <w:t xml:space="preserve">764</w:t>
+              <w:t xml:space="preserve">763</w:t>
             </w:r>
           </w:p>
         </w:tc>
@@ -1484,7 +1484,7 @@
                 <w:szCs w:val="24"/>
                 <w:color w:val="000000"/>
               </w:rPr>
-              <w:t xml:space="preserve">1,471</w:t>
+              <w:t xml:space="preserve">1,470</w:t>
             </w:r>
           </w:p>
         </w:tc>
@@ -3023,7 +3023,7 @@
                 <w:szCs w:val="24"/>
                 <w:color w:val="000000"/>
               </w:rPr>
-              <w:t xml:space="preserve">1,146</w:t>
+              <w:t xml:space="preserve">1,145</w:t>
             </w:r>
           </w:p>
         </w:tc>
@@ -3116,7 +3116,7 @@
                 <w:szCs w:val="24"/>
                 <w:color w:val="000000"/>
               </w:rPr>
-              <w:t xml:space="preserve">2,308</w:t>
+              <w:t xml:space="preserve">2,307</w:t>
             </w:r>
           </w:p>
         </w:tc>

</xml_diff>